<commit_message>
template changes and small changes here and there for new document generator
</commit_message>
<xml_diff>
--- a/src/main/resources/document_templates/templ_appendix_AM.docx
+++ b/src/main/resources/document_templates/templ_appendix_AM.docx
@@ -1,6 +1,6 @@
 
 <file path=word/document.xml><?xml version="1.0" encoding="utf-8"?>
-<w:document xmlns:wpc="http://schemas.microsoft.com/office/word/2010/wordprocessingCanvas" xmlns:cx="http://schemas.microsoft.com/office/drawing/2014/chartex" xmlns:cx1="http://schemas.microsoft.com/office/drawing/2015/9/8/chartex" xmlns:cx2="http://schemas.microsoft.com/office/drawing/2015/10/21/chartex" xmlns:cx3="http://schemas.microsoft.com/office/drawing/2016/5/9/chartex" xmlns:cx4="http://schemas.microsoft.com/office/drawing/2016/5/10/chartex" xmlns:cx5="http://schemas.microsoft.com/office/drawing/2016/5/11/chartex" xmlns:cx6="http://schemas.microsoft.com/office/drawing/2016/5/12/chartex" xmlns:cx7="http://schemas.microsoft.com/office/drawing/2016/5/13/chartex" xmlns:cx8="http://schemas.microsoft.com/office/drawing/2016/5/14/chartex" xmlns:mc="http://schemas.openxmlformats.org/markup-compatibility/2006" xmlns:aink="http://schemas.microsoft.com/office/drawing/2016/ink" xmlns:am3d="http://schemas.microsoft.com/office/drawing/2017/model3d" xmlns:o="urn:schemas-microsoft-com:office:office" xmlns:r="http://schemas.openxmlformats.org/officeDocument/2006/relationships" xmlns:m="http://schemas.openxmlformats.org/officeDocument/2006/math" xmlns:v="urn:schemas-microsoft-com:vml" xmlns:wp14="http://schemas.microsoft.com/office/word/2010/wordprocessingDrawing" xmlns:wp="http://schemas.openxmlformats.org/drawingml/2006/wordprocessingDrawing" xmlns:w10="urn:schemas-microsoft-com:office:word" xmlns:w="http://schemas.openxmlformats.org/wordprocessingml/2006/main" xmlns:w14="http://schemas.microsoft.com/office/word/2010/wordml" xmlns:w15="http://schemas.microsoft.com/office/word/2012/wordml" xmlns:w16cex="http://schemas.microsoft.com/office/word/2018/wordml/cex" xmlns:w16cid="http://schemas.microsoft.com/office/word/2016/wordml/cid" xmlns:w16="http://schemas.microsoft.com/office/word/2018/wordml" xmlns:w16sdtdh="http://schemas.microsoft.com/office/word/2020/wordml/sdtdatahash" xmlns:w16se="http://schemas.microsoft.com/office/word/2015/wordml/symex" xmlns:wpg="http://schemas.microsoft.com/office/word/2010/wordprocessingGroup" xmlns:wpi="http://schemas.microsoft.com/office/word/2010/wordprocessingInk" xmlns:wne="http://schemas.microsoft.com/office/word/2006/wordml" xmlns:wps="http://schemas.microsoft.com/office/word/2010/wordprocessingShape" mc:Ignorable="w14 w15 w16se w16cid w16 w16cex w16sdtdh wp14">
+<w:document xmlns:wpc="http://schemas.microsoft.com/office/word/2010/wordprocessingCanvas" xmlns:cx="http://schemas.microsoft.com/office/drawing/2014/chartex" xmlns:cx1="http://schemas.microsoft.com/office/drawing/2015/9/8/chartex" xmlns:cx2="http://schemas.microsoft.com/office/drawing/2015/10/21/chartex" xmlns:cx3="http://schemas.microsoft.com/office/drawing/2016/5/9/chartex" xmlns:cx4="http://schemas.microsoft.com/office/drawing/2016/5/10/chartex" xmlns:cx5="http://schemas.microsoft.com/office/drawing/2016/5/11/chartex" xmlns:cx6="http://schemas.microsoft.com/office/drawing/2016/5/12/chartex" xmlns:cx7="http://schemas.microsoft.com/office/drawing/2016/5/13/chartex" xmlns:cx8="http://schemas.microsoft.com/office/drawing/2016/5/14/chartex" xmlns:mc="http://schemas.openxmlformats.org/markup-compatibility/2006" xmlns:aink="http://schemas.microsoft.com/office/drawing/2016/ink" xmlns:am3d="http://schemas.microsoft.com/office/drawing/2017/model3d" xmlns:o="urn:schemas-microsoft-com:office:office" xmlns:oel="http://schemas.microsoft.com/office/2019/extlst" xmlns:r="http://schemas.openxmlformats.org/officeDocument/2006/relationships" xmlns:m="http://schemas.openxmlformats.org/officeDocument/2006/math" xmlns:v="urn:schemas-microsoft-com:vml" xmlns:wp14="http://schemas.microsoft.com/office/word/2010/wordprocessingDrawing" xmlns:wp="http://schemas.openxmlformats.org/drawingml/2006/wordprocessingDrawing" xmlns:w10="urn:schemas-microsoft-com:office:word" xmlns:w="http://schemas.openxmlformats.org/wordprocessingml/2006/main" xmlns:w14="http://schemas.microsoft.com/office/word/2010/wordml" xmlns:w15="http://schemas.microsoft.com/office/word/2012/wordml" xmlns:w16cex="http://schemas.microsoft.com/office/word/2018/wordml/cex" xmlns:w16cid="http://schemas.microsoft.com/office/word/2016/wordml/cid" xmlns:w16="http://schemas.microsoft.com/office/word/2018/wordml" xmlns:w16du="http://schemas.microsoft.com/office/word/2023/wordml/word16du" xmlns:w16sdtdh="http://schemas.microsoft.com/office/word/2020/wordml/sdtdatahash" xmlns:w16sdtfl="http://schemas.microsoft.com/office/word/2024/wordml/sdtformatlock" xmlns:w16se="http://schemas.microsoft.com/office/word/2015/wordml/symex" xmlns:wpg="http://schemas.microsoft.com/office/word/2010/wordprocessingGroup" xmlns:wpi="http://schemas.microsoft.com/office/word/2010/wordprocessingInk" xmlns:wne="http://schemas.microsoft.com/office/word/2006/wordml" xmlns:wps="http://schemas.microsoft.com/office/word/2010/wordprocessingShape" mc:Ignorable="w14 w15 w16se w16cid w16 w16cex w16sdtdh w16sdtfl w16du wp14">
   <w:body>
     <w:p>
       <w:pPr>
@@ -22,9 +22,9 @@
         <w:rPr>
           <w:b/>
           <w:bCs/>
-          <w:lang w:eastAsia="ru-RU"/>
-        </w:rPr>
-        <w:t>1</w:t>
+          <w:lang w:val="en-US" w:eastAsia="ru-RU"/>
+        </w:rPr>
+        <w:t>{{ SEQ_NUMBER }}</w:t>
       </w:r>
       <w:r>
         <w:rPr>
@@ -123,25 +123,53 @@
         <w:rPr>
           <w:lang w:val="en-US" w:eastAsia="ru-RU"/>
         </w:rPr>
-        <w:t xml:space="preserve">                                                                                                        </w:t>
-      </w:r>
+        <w:t xml:space="preserve">                                                                                                     </w:t>
+      </w:r>
+      <w:proofErr w:type="gramStart"/>
       <w:r>
         <w:rPr>
           <w:lang w:val="en-US" w:eastAsia="ru-RU"/>
         </w:rPr>
-        <w:t>{{ DATE_START</w:t>
+        <w:t xml:space="preserve">   </w:t>
       </w:r>
       <w:r>
         <w:rPr>
           <w:lang w:val="en-US" w:eastAsia="ru-RU"/>
         </w:rPr>
-        <w:t>_FULL</w:t>
-      </w:r>
+        <w:t>{{ DATE</w:t>
+      </w:r>
+      <w:proofErr w:type="gramEnd"/>
       <w:r>
         <w:rPr>
           <w:lang w:val="en-US" w:eastAsia="ru-RU"/>
         </w:rPr>
-        <w:t xml:space="preserve"> }}</w:t>
+        <w:t>_START</w:t>
+      </w:r>
+      <w:r>
+        <w:rPr>
+          <w:lang w:val="en-US" w:eastAsia="ru-RU"/>
+        </w:rPr>
+        <w:t>_</w:t>
+      </w:r>
+      <w:proofErr w:type="gramStart"/>
+      <w:r>
+        <w:rPr>
+          <w:lang w:val="en-US" w:eastAsia="ru-RU"/>
+        </w:rPr>
+        <w:t>FULL</w:t>
+      </w:r>
+      <w:r>
+        <w:rPr>
+          <w:lang w:val="en-US" w:eastAsia="ru-RU"/>
+        </w:rPr>
+        <w:t xml:space="preserve"> }</w:t>
+      </w:r>
+      <w:proofErr w:type="gramEnd"/>
+      <w:r>
+        <w:rPr>
+          <w:lang w:val="en-US" w:eastAsia="ru-RU"/>
+        </w:rPr>
+        <w:t>}</w:t>
       </w:r>
     </w:p>
     <w:p>
@@ -602,14 +630,30 @@
           <w:sz w:val="22"/>
           <w:szCs w:val="22"/>
         </w:rPr>
-        <w:t>- удаление пыли и локальных загрязнений с предметов интерьера, стен,</w:t>
-      </w:r>
-      <w:r>
-        <w:rPr>
-          <w:sz w:val="22"/>
-          <w:szCs w:val="22"/>
-        </w:rPr>
-        <w:t>подоконников, вык</w:t>
+        <w:t xml:space="preserve">- удаление пыли и локальных загрязнений с предметов интерьера, </w:t>
+      </w:r>
+      <w:proofErr w:type="gramStart"/>
+      <w:r>
+        <w:rPr>
+          <w:sz w:val="22"/>
+          <w:szCs w:val="22"/>
+        </w:rPr>
+        <w:t>стен,</w:t>
+      </w:r>
+      <w:r>
+        <w:rPr>
+          <w:sz w:val="22"/>
+          <w:szCs w:val="22"/>
+        </w:rPr>
+        <w:t>подоконников</w:t>
+      </w:r>
+      <w:proofErr w:type="gramEnd"/>
+      <w:r>
+        <w:rPr>
+          <w:sz w:val="22"/>
+          <w:szCs w:val="22"/>
+        </w:rPr>
+        <w:t>, вык</w:t>
       </w:r>
       <w:r>
         <w:rPr>
@@ -1452,6 +1496,1411 @@
           <w:szCs w:val="22"/>
         </w:rPr>
       </w:pPr>
+    </w:p>
+    <w:p>
+      <w:pPr>
+        <w:jc w:val="both"/>
+        <w:rPr>
+          <w:b/>
+          <w:sz w:val="22"/>
+          <w:szCs w:val="22"/>
+        </w:rPr>
+      </w:pPr>
+      <w:r>
+        <w:rPr>
+          <w:b/>
+          <w:sz w:val="22"/>
+          <w:szCs w:val="22"/>
+        </w:rPr>
+        <w:t xml:space="preserve">Услуга по уборке номерного фонда: </w:t>
+      </w:r>
+    </w:p>
+    <w:p>
+      <w:pPr>
+        <w:jc w:val="both"/>
+        <w:rPr>
+          <w:b/>
+          <w:sz w:val="22"/>
+          <w:szCs w:val="22"/>
+        </w:rPr>
+      </w:pPr>
+    </w:p>
+    <w:p>
+      <w:pPr>
+        <w:jc w:val="both"/>
+        <w:rPr>
+          <w:sz w:val="22"/>
+          <w:szCs w:val="22"/>
+        </w:rPr>
+      </w:pPr>
+      <w:r>
+        <w:rPr>
+          <w:sz w:val="22"/>
+          <w:szCs w:val="22"/>
+        </w:rPr>
+        <w:t>Поддерживающая уборка номера</w:t>
+      </w:r>
+      <w:r>
+        <w:rPr>
+          <w:sz w:val="22"/>
+          <w:szCs w:val="22"/>
+        </w:rPr>
+        <w:t>:</w:t>
+      </w:r>
+    </w:p>
+    <w:p>
+      <w:pPr>
+        <w:jc w:val="both"/>
+        <w:rPr>
+          <w:sz w:val="22"/>
+          <w:szCs w:val="22"/>
+        </w:rPr>
+      </w:pPr>
+      <w:r>
+        <w:rPr>
+          <w:sz w:val="22"/>
+          <w:szCs w:val="22"/>
+        </w:rPr>
+        <w:t xml:space="preserve">- проверка технического состояния, комплектации номера и информирование соответствующих </w:t>
+      </w:r>
+      <w:proofErr w:type="gramStart"/>
+      <w:r>
+        <w:rPr>
+          <w:sz w:val="22"/>
+          <w:szCs w:val="22"/>
+        </w:rPr>
+        <w:t>служб  (</w:t>
+      </w:r>
+      <w:proofErr w:type="gramEnd"/>
+      <w:r>
+        <w:rPr>
+          <w:sz w:val="22"/>
+          <w:szCs w:val="22"/>
+        </w:rPr>
+        <w:t xml:space="preserve">в </w:t>
+      </w:r>
+      <w:proofErr w:type="gramStart"/>
+      <w:r>
+        <w:rPr>
+          <w:sz w:val="22"/>
+          <w:szCs w:val="22"/>
+        </w:rPr>
+        <w:t>т.ч.</w:t>
+      </w:r>
+      <w:proofErr w:type="gramEnd"/>
+      <w:r>
+        <w:rPr>
+          <w:sz w:val="22"/>
+          <w:szCs w:val="22"/>
+        </w:rPr>
+        <w:t xml:space="preserve"> информирование службы обслуживания в номерах о наличии посуды).</w:t>
+      </w:r>
+    </w:p>
+    <w:p>
+      <w:pPr>
+        <w:jc w:val="both"/>
+        <w:rPr>
+          <w:sz w:val="22"/>
+          <w:szCs w:val="22"/>
+        </w:rPr>
+      </w:pPr>
+      <w:r>
+        <w:rPr>
+          <w:sz w:val="22"/>
+          <w:szCs w:val="22"/>
+        </w:rPr>
+        <w:t>- вынос использованной посуды, не относящейся к понятию «номерная комплектация», к месту сбора грязной посуды; сбор и вынос мусора.</w:t>
+      </w:r>
+    </w:p>
+    <w:p>
+      <w:pPr>
+        <w:jc w:val="both"/>
+        <w:rPr>
+          <w:sz w:val="22"/>
+          <w:szCs w:val="22"/>
+        </w:rPr>
+      </w:pPr>
+      <w:r>
+        <w:rPr>
+          <w:sz w:val="22"/>
+          <w:szCs w:val="22"/>
+        </w:rPr>
+        <w:t xml:space="preserve">- заправка кроватей (смена белья в соответствии со стандартами </w:t>
+      </w:r>
+      <w:r>
+        <w:rPr>
+          <w:sz w:val="22"/>
+          <w:szCs w:val="22"/>
+        </w:rPr>
+        <w:t>гостиницы</w:t>
+      </w:r>
+      <w:r>
+        <w:rPr>
+          <w:sz w:val="22"/>
+          <w:szCs w:val="22"/>
+        </w:rPr>
+        <w:t>).</w:t>
+      </w:r>
+    </w:p>
+    <w:p>
+      <w:pPr>
+        <w:jc w:val="both"/>
+        <w:rPr>
+          <w:sz w:val="22"/>
+          <w:szCs w:val="22"/>
+        </w:rPr>
+      </w:pPr>
+      <w:r>
+        <w:rPr>
+          <w:sz w:val="22"/>
+          <w:szCs w:val="22"/>
+        </w:rPr>
+        <w:t>- удаление пыли с поверхностей.</w:t>
+      </w:r>
+    </w:p>
+    <w:p>
+      <w:pPr>
+        <w:jc w:val="both"/>
+        <w:rPr>
+          <w:sz w:val="22"/>
+          <w:szCs w:val="22"/>
+        </w:rPr>
+      </w:pPr>
+      <w:r>
+        <w:rPr>
+          <w:sz w:val="22"/>
+          <w:szCs w:val="22"/>
+        </w:rPr>
+        <w:t>- удаление локальных загрязнений.</w:t>
+      </w:r>
+    </w:p>
+    <w:p>
+      <w:pPr>
+        <w:jc w:val="both"/>
+        <w:rPr>
+          <w:sz w:val="22"/>
+          <w:szCs w:val="22"/>
+        </w:rPr>
+      </w:pPr>
+      <w:r>
+        <w:rPr>
+          <w:sz w:val="22"/>
+          <w:szCs w:val="22"/>
+        </w:rPr>
+        <w:t>- мытье кофе-машины, чайника, посуды в номерах.</w:t>
+      </w:r>
+    </w:p>
+    <w:p>
+      <w:pPr>
+        <w:jc w:val="both"/>
+        <w:rPr>
+          <w:sz w:val="22"/>
+          <w:szCs w:val="22"/>
+        </w:rPr>
+      </w:pPr>
+      <w:r>
+        <w:rPr>
+          <w:sz w:val="22"/>
+          <w:szCs w:val="22"/>
+        </w:rPr>
+        <w:t>- протирка зеркал, экрана телевизора, телефонного аппарата, хромированных, латунных, мраморных, металл</w:t>
+      </w:r>
+      <w:r>
+        <w:rPr>
+          <w:sz w:val="22"/>
+          <w:szCs w:val="22"/>
+        </w:rPr>
+        <w:t xml:space="preserve">ических деталей и иных деталей </w:t>
+      </w:r>
+      <w:r>
+        <w:rPr>
+          <w:sz w:val="22"/>
+          <w:szCs w:val="22"/>
+        </w:rPr>
+        <w:t>интерьера.</w:t>
+      </w:r>
+    </w:p>
+    <w:p>
+      <w:pPr>
+        <w:jc w:val="both"/>
+        <w:rPr>
+          <w:sz w:val="22"/>
+          <w:szCs w:val="22"/>
+        </w:rPr>
+      </w:pPr>
+      <w:r>
+        <w:rPr>
+          <w:sz w:val="22"/>
+          <w:szCs w:val="22"/>
+        </w:rPr>
+        <w:t xml:space="preserve">- уборка ванной комнаты с применением дезинфицирующего средства, </w:t>
+      </w:r>
+      <w:proofErr w:type="gramStart"/>
+      <w:r>
+        <w:rPr>
+          <w:sz w:val="22"/>
+          <w:szCs w:val="22"/>
+        </w:rPr>
+        <w:t>согласно стандарта</w:t>
+      </w:r>
+      <w:proofErr w:type="gramEnd"/>
+      <w:r>
+        <w:rPr>
+          <w:sz w:val="22"/>
+          <w:szCs w:val="22"/>
+        </w:rPr>
+        <w:t xml:space="preserve"> уборки.</w:t>
+      </w:r>
+    </w:p>
+    <w:p>
+      <w:pPr>
+        <w:jc w:val="both"/>
+        <w:rPr>
+          <w:sz w:val="22"/>
+          <w:szCs w:val="22"/>
+        </w:rPr>
+      </w:pPr>
+      <w:r>
+        <w:rPr>
+          <w:sz w:val="22"/>
+          <w:szCs w:val="22"/>
+        </w:rPr>
+        <w:t>- заме</w:t>
+      </w:r>
+      <w:r>
+        <w:rPr>
+          <w:sz w:val="22"/>
+          <w:szCs w:val="22"/>
+        </w:rPr>
+        <w:t>на полотенец, посуды, туалетных</w:t>
+      </w:r>
+      <w:r>
+        <w:rPr>
+          <w:sz w:val="22"/>
+          <w:szCs w:val="22"/>
+        </w:rPr>
+        <w:t xml:space="preserve"> принадлежностей и др. согласно стандартам гостиницы.</w:t>
+      </w:r>
+    </w:p>
+    <w:p>
+      <w:pPr>
+        <w:jc w:val="both"/>
+        <w:rPr>
+          <w:sz w:val="22"/>
+          <w:szCs w:val="22"/>
+        </w:rPr>
+      </w:pPr>
+      <w:r>
+        <w:rPr>
+          <w:sz w:val="22"/>
+          <w:szCs w:val="22"/>
+        </w:rPr>
+        <w:t>- пылеудаление, мытье полов с твердым</w:t>
+      </w:r>
+      <w:r>
+        <w:rPr>
+          <w:sz w:val="22"/>
+          <w:szCs w:val="22"/>
+        </w:rPr>
+        <w:t xml:space="preserve"> покрытием</w:t>
+      </w:r>
+      <w:r>
+        <w:rPr>
+          <w:sz w:val="22"/>
+          <w:szCs w:val="22"/>
+        </w:rPr>
+        <w:t>.</w:t>
+      </w:r>
+    </w:p>
+    <w:p>
+      <w:pPr>
+        <w:jc w:val="both"/>
+        <w:rPr>
+          <w:sz w:val="22"/>
+          <w:szCs w:val="22"/>
+        </w:rPr>
+      </w:pPr>
+      <w:r>
+        <w:rPr>
+          <w:sz w:val="22"/>
+          <w:szCs w:val="22"/>
+        </w:rPr>
+        <w:t>- по окончание уборки все вещи поставить на свои места, аккуратно сложить газеты и журналы, одежду гостей, расставить по парам обувь, используя при этом стандарты, действующие в отеле.</w:t>
+      </w:r>
+    </w:p>
+    <w:p>
+      <w:pPr>
+        <w:jc w:val="both"/>
+        <w:rPr>
+          <w:sz w:val="22"/>
+          <w:szCs w:val="22"/>
+        </w:rPr>
+      </w:pPr>
+      <w:r>
+        <w:rPr>
+          <w:sz w:val="22"/>
+          <w:szCs w:val="22"/>
+        </w:rPr>
+        <w:t>- сообщение супервайзеру о «курящем госте» в случае обнаружения признаков курения в номере.</w:t>
+      </w:r>
+    </w:p>
+    <w:p>
+      <w:pPr>
+        <w:jc w:val="both"/>
+        <w:rPr>
+          <w:sz w:val="22"/>
+          <w:szCs w:val="22"/>
+        </w:rPr>
+      </w:pPr>
+    </w:p>
+    <w:p>
+      <w:pPr>
+        <w:jc w:val="both"/>
+        <w:rPr>
+          <w:sz w:val="22"/>
+          <w:szCs w:val="22"/>
+        </w:rPr>
+      </w:pPr>
+      <w:r>
+        <w:rPr>
+          <w:sz w:val="22"/>
+          <w:szCs w:val="22"/>
+        </w:rPr>
+        <w:t>Уборка после выезда гостя</w:t>
+      </w:r>
+      <w:r>
+        <w:rPr>
+          <w:sz w:val="22"/>
+          <w:szCs w:val="22"/>
+        </w:rPr>
+        <w:t>:</w:t>
+      </w:r>
+    </w:p>
+    <w:p>
+      <w:pPr>
+        <w:jc w:val="both"/>
+        <w:rPr>
+          <w:sz w:val="22"/>
+          <w:szCs w:val="22"/>
+        </w:rPr>
+      </w:pPr>
+      <w:r>
+        <w:rPr>
+          <w:sz w:val="22"/>
+          <w:szCs w:val="22"/>
+        </w:rPr>
+        <w:t>- cообщение супервайзеру о наличии посторонних запахов в номере.</w:t>
+      </w:r>
+    </w:p>
+    <w:p>
+      <w:pPr>
+        <w:jc w:val="both"/>
+        <w:rPr>
+          <w:sz w:val="22"/>
+          <w:szCs w:val="22"/>
+        </w:rPr>
+      </w:pPr>
+      <w:r>
+        <w:rPr>
+          <w:sz w:val="22"/>
+          <w:szCs w:val="22"/>
+        </w:rPr>
+        <w:t>- проверка технического состояния, комплектац</w:t>
+      </w:r>
+      <w:r>
+        <w:rPr>
+          <w:sz w:val="22"/>
+          <w:szCs w:val="22"/>
+        </w:rPr>
+        <w:t xml:space="preserve">ии номера, наличия оставленных </w:t>
+      </w:r>
+      <w:r>
+        <w:rPr>
+          <w:sz w:val="22"/>
+          <w:szCs w:val="22"/>
+        </w:rPr>
+        <w:t>гостями вещей и незамедлительное информирование об этом супервайзера этажа.</w:t>
+      </w:r>
+    </w:p>
+    <w:p>
+      <w:pPr>
+        <w:jc w:val="both"/>
+        <w:rPr>
+          <w:sz w:val="22"/>
+          <w:szCs w:val="22"/>
+        </w:rPr>
+      </w:pPr>
+      <w:r>
+        <w:rPr>
+          <w:sz w:val="22"/>
+          <w:szCs w:val="22"/>
+        </w:rPr>
+        <w:t xml:space="preserve">- вынос предметов, доставленных по заказу гостя (кровати, подносы и </w:t>
+      </w:r>
+      <w:proofErr w:type="gramStart"/>
+      <w:r>
+        <w:rPr>
+          <w:sz w:val="22"/>
+          <w:szCs w:val="22"/>
+        </w:rPr>
+        <w:t>т.п.</w:t>
+      </w:r>
+      <w:proofErr w:type="gramEnd"/>
+      <w:r>
+        <w:rPr>
+          <w:sz w:val="22"/>
+          <w:szCs w:val="22"/>
+        </w:rPr>
+        <w:t>), информирование соответствующих служб.</w:t>
+      </w:r>
+    </w:p>
+    <w:p>
+      <w:pPr>
+        <w:jc w:val="both"/>
+        <w:rPr>
+          <w:sz w:val="22"/>
+          <w:szCs w:val="22"/>
+        </w:rPr>
+      </w:pPr>
+      <w:r>
+        <w:rPr>
+          <w:sz w:val="22"/>
+          <w:szCs w:val="22"/>
+        </w:rPr>
+        <w:t>- мытье посуды, относящейся к понятию «постоян</w:t>
+      </w:r>
+      <w:r>
+        <w:rPr>
+          <w:sz w:val="22"/>
+          <w:szCs w:val="22"/>
+        </w:rPr>
+        <w:t xml:space="preserve">ная комплектация номера», вынос </w:t>
+      </w:r>
+      <w:proofErr w:type="gramStart"/>
+      <w:r>
+        <w:rPr>
+          <w:sz w:val="22"/>
+          <w:szCs w:val="22"/>
+        </w:rPr>
+        <w:t xml:space="preserve">использованной </w:t>
+      </w:r>
+      <w:r>
+        <w:rPr>
+          <w:sz w:val="22"/>
+          <w:szCs w:val="22"/>
+        </w:rPr>
+        <w:t>посуды</w:t>
+      </w:r>
+      <w:proofErr w:type="gramEnd"/>
+      <w:r>
+        <w:rPr>
+          <w:sz w:val="22"/>
+          <w:szCs w:val="22"/>
+        </w:rPr>
+        <w:t xml:space="preserve"> не относящейся к понятию «постоянная комплектация номера» к месту сбора грязной посуды, информирование об этом супервайзера или соответствующих служб; сбор и вынос мусора.</w:t>
+      </w:r>
+    </w:p>
+    <w:p>
+      <w:pPr>
+        <w:jc w:val="both"/>
+        <w:rPr>
+          <w:sz w:val="22"/>
+          <w:szCs w:val="22"/>
+        </w:rPr>
+      </w:pPr>
+      <w:r>
+        <w:rPr>
+          <w:sz w:val="22"/>
+          <w:szCs w:val="22"/>
+        </w:rPr>
+        <w:t>- смена постельного белья, обработка чехла матраса антисептическим спреем, при необходимости сообщение супервайзеру о грязном матрасе и протекторе, при обнаружении грязного протектора с обязательной его заменой.</w:t>
+      </w:r>
+    </w:p>
+    <w:p>
+      <w:pPr>
+        <w:jc w:val="both"/>
+        <w:rPr>
+          <w:sz w:val="22"/>
+          <w:szCs w:val="22"/>
+        </w:rPr>
+      </w:pPr>
+      <w:r>
+        <w:rPr>
+          <w:sz w:val="22"/>
+          <w:szCs w:val="22"/>
+        </w:rPr>
+        <w:t>- протирка горизонтал</w:t>
+      </w:r>
+      <w:r>
+        <w:rPr>
+          <w:sz w:val="22"/>
+          <w:szCs w:val="22"/>
+        </w:rPr>
+        <w:t>ьных и вертикальных поверхностей,</w:t>
+      </w:r>
+      <w:r>
+        <w:rPr>
+          <w:sz w:val="22"/>
+          <w:szCs w:val="22"/>
+        </w:rPr>
+        <w:t xml:space="preserve"> удаление локальных загрязнений.</w:t>
+      </w:r>
+    </w:p>
+    <w:p>
+      <w:pPr>
+        <w:jc w:val="both"/>
+        <w:rPr>
+          <w:sz w:val="22"/>
+          <w:szCs w:val="22"/>
+        </w:rPr>
+      </w:pPr>
+      <w:r>
+        <w:rPr>
+          <w:sz w:val="22"/>
+          <w:szCs w:val="22"/>
+        </w:rPr>
+        <w:t>- полировка деревянной мебели.</w:t>
+      </w:r>
+    </w:p>
+    <w:p>
+      <w:pPr>
+        <w:jc w:val="both"/>
+        <w:rPr>
+          <w:sz w:val="22"/>
+          <w:szCs w:val="22"/>
+        </w:rPr>
+      </w:pPr>
+      <w:r>
+        <w:rPr>
+          <w:sz w:val="22"/>
+          <w:szCs w:val="22"/>
+        </w:rPr>
+        <w:t>- мы</w:t>
+      </w:r>
+      <w:r>
+        <w:rPr>
+          <w:sz w:val="22"/>
+          <w:szCs w:val="22"/>
+        </w:rPr>
+        <w:t xml:space="preserve">тье кофе-машины, мытье чайника </w:t>
+      </w:r>
+      <w:r>
+        <w:rPr>
+          <w:sz w:val="22"/>
+          <w:szCs w:val="22"/>
+        </w:rPr>
+        <w:t>с удалением накипи</w:t>
+      </w:r>
+      <w:r>
+        <w:rPr>
+          <w:sz w:val="22"/>
+          <w:szCs w:val="22"/>
+        </w:rPr>
+        <w:t>.</w:t>
+      </w:r>
+    </w:p>
+    <w:p>
+      <w:pPr>
+        <w:jc w:val="both"/>
+        <w:rPr>
+          <w:sz w:val="22"/>
+          <w:szCs w:val="22"/>
+        </w:rPr>
+      </w:pPr>
+      <w:r>
+        <w:rPr>
+          <w:sz w:val="22"/>
+          <w:szCs w:val="22"/>
+        </w:rPr>
+        <w:t xml:space="preserve">- протирка внешней стороны барного холодильника (грязь, пыль и </w:t>
+      </w:r>
+      <w:proofErr w:type="gramStart"/>
+      <w:r>
+        <w:rPr>
+          <w:sz w:val="22"/>
+          <w:szCs w:val="22"/>
+        </w:rPr>
+        <w:t>т.п.</w:t>
+      </w:r>
+      <w:proofErr w:type="gramEnd"/>
+      <w:r>
+        <w:rPr>
+          <w:sz w:val="22"/>
+          <w:szCs w:val="22"/>
+        </w:rPr>
+        <w:t>).</w:t>
+      </w:r>
+    </w:p>
+    <w:p>
+      <w:pPr>
+        <w:jc w:val="both"/>
+        <w:rPr>
+          <w:sz w:val="22"/>
+          <w:szCs w:val="22"/>
+        </w:rPr>
+      </w:pPr>
+      <w:r>
+        <w:rPr>
+          <w:sz w:val="22"/>
+          <w:szCs w:val="22"/>
+        </w:rPr>
+        <w:t>- протирка зеркал, экрана телевизора, телефонного аппарата, хромированных, латунных, мраморных</w:t>
+      </w:r>
+      <w:r>
+        <w:rPr>
+          <w:sz w:val="22"/>
+          <w:szCs w:val="22"/>
+        </w:rPr>
+        <w:t xml:space="preserve">, металлических и иных деталей </w:t>
+      </w:r>
+      <w:r>
+        <w:rPr>
+          <w:sz w:val="22"/>
+          <w:szCs w:val="22"/>
+        </w:rPr>
+        <w:t>интерьера.</w:t>
+      </w:r>
+    </w:p>
+    <w:p>
+      <w:pPr>
+        <w:jc w:val="both"/>
+        <w:rPr>
+          <w:sz w:val="22"/>
+          <w:szCs w:val="22"/>
+        </w:rPr>
+      </w:pPr>
+      <w:r>
+        <w:rPr>
+          <w:sz w:val="22"/>
+          <w:szCs w:val="22"/>
+        </w:rPr>
+        <w:t>- уборка ванной комнаты</w:t>
+      </w:r>
+      <w:r>
+        <w:rPr>
+          <w:sz w:val="22"/>
+          <w:szCs w:val="22"/>
+        </w:rPr>
+        <w:t xml:space="preserve"> в соответствии со стандартами гостиницы</w:t>
+      </w:r>
+      <w:r>
+        <w:rPr>
+          <w:sz w:val="22"/>
+          <w:szCs w:val="22"/>
+        </w:rPr>
+        <w:t>.</w:t>
+      </w:r>
+    </w:p>
+    <w:p>
+      <w:pPr>
+        <w:jc w:val="both"/>
+        <w:rPr>
+          <w:sz w:val="22"/>
+          <w:szCs w:val="22"/>
+        </w:rPr>
+      </w:pPr>
+      <w:r>
+        <w:rPr>
+          <w:sz w:val="22"/>
+          <w:szCs w:val="22"/>
+        </w:rPr>
+        <w:t xml:space="preserve">- комплектация номера чистыми полотенцами, посудой, </w:t>
+      </w:r>
+      <w:proofErr w:type="gramStart"/>
+      <w:r>
+        <w:rPr>
+          <w:sz w:val="22"/>
+          <w:szCs w:val="22"/>
+        </w:rPr>
+        <w:t>туалетными  принадлежностями</w:t>
+      </w:r>
+      <w:proofErr w:type="gramEnd"/>
+      <w:r>
+        <w:rPr>
+          <w:sz w:val="22"/>
+          <w:szCs w:val="22"/>
+        </w:rPr>
+        <w:t xml:space="preserve"> и пр. согласно стандартам гостиницы.</w:t>
+      </w:r>
+    </w:p>
+    <w:p>
+      <w:pPr>
+        <w:jc w:val="both"/>
+        <w:rPr>
+          <w:sz w:val="22"/>
+          <w:szCs w:val="22"/>
+        </w:rPr>
+      </w:pPr>
+      <w:r>
+        <w:rPr>
+          <w:sz w:val="22"/>
+          <w:szCs w:val="22"/>
+        </w:rPr>
+        <w:t>- пылеудаление ковровых покрытий и мягкой мебели, мытье полов с твердым покрытием.</w:t>
+      </w:r>
+    </w:p>
+    <w:p>
+      <w:pPr>
+        <w:jc w:val="both"/>
+        <w:rPr>
+          <w:sz w:val="22"/>
+          <w:szCs w:val="22"/>
+        </w:rPr>
+      </w:pPr>
+      <w:r>
+        <w:rPr>
+          <w:sz w:val="22"/>
+          <w:szCs w:val="22"/>
+        </w:rPr>
+        <w:t>- сообщение о завершении уборки супервайзеру этажа.</w:t>
+      </w:r>
+    </w:p>
+    <w:p>
+      <w:pPr>
+        <w:jc w:val="both"/>
+        <w:rPr>
+          <w:sz w:val="22"/>
+          <w:szCs w:val="22"/>
+        </w:rPr>
+      </w:pPr>
+    </w:p>
+    <w:p>
+      <w:pPr>
+        <w:jc w:val="both"/>
+        <w:rPr>
+          <w:sz w:val="22"/>
+          <w:szCs w:val="22"/>
+        </w:rPr>
+      </w:pPr>
+      <w:r>
+        <w:rPr>
+          <w:sz w:val="22"/>
+          <w:szCs w:val="22"/>
+        </w:rPr>
+        <w:t>Вечерний сервис:</w:t>
+      </w:r>
+    </w:p>
+    <w:p>
+      <w:pPr>
+        <w:jc w:val="both"/>
+        <w:rPr>
+          <w:sz w:val="22"/>
+          <w:szCs w:val="22"/>
+        </w:rPr>
+      </w:pPr>
+      <w:r>
+        <w:rPr>
+          <w:sz w:val="22"/>
+          <w:szCs w:val="22"/>
+        </w:rPr>
+        <w:t>- разбор кровати (отгиб одеяла, покрывало завернуто по стандарту «жилой номер», проверка чистоты постельного белья, сообщение супервайзеру и замена при необходимости).</w:t>
+      </w:r>
+    </w:p>
+    <w:p>
+      <w:pPr>
+        <w:jc w:val="both"/>
+        <w:rPr>
+          <w:sz w:val="22"/>
+          <w:szCs w:val="22"/>
+        </w:rPr>
+      </w:pPr>
+      <w:r>
+        <w:rPr>
+          <w:sz w:val="22"/>
+          <w:szCs w:val="22"/>
+        </w:rPr>
+        <w:t>- закрытие окна шторами.</w:t>
+      </w:r>
+    </w:p>
+    <w:p>
+      <w:pPr>
+        <w:jc w:val="both"/>
+        <w:rPr>
+          <w:sz w:val="22"/>
+          <w:szCs w:val="22"/>
+        </w:rPr>
+      </w:pPr>
+      <w:r>
+        <w:rPr>
+          <w:sz w:val="22"/>
+          <w:szCs w:val="22"/>
+        </w:rPr>
+        <w:t xml:space="preserve">- </w:t>
+      </w:r>
+      <w:r>
+        <w:rPr>
+          <w:sz w:val="22"/>
+          <w:szCs w:val="22"/>
+        </w:rPr>
+        <w:t>включение лампы на прикроватной тумбочке</w:t>
+      </w:r>
+      <w:r>
+        <w:rPr>
+          <w:sz w:val="22"/>
+          <w:szCs w:val="22"/>
+        </w:rPr>
+        <w:t>.</w:t>
+      </w:r>
+    </w:p>
+    <w:p>
+      <w:pPr>
+        <w:jc w:val="both"/>
+        <w:rPr>
+          <w:sz w:val="22"/>
+          <w:szCs w:val="22"/>
+        </w:rPr>
+      </w:pPr>
+      <w:r>
+        <w:rPr>
+          <w:sz w:val="22"/>
+          <w:szCs w:val="22"/>
+        </w:rPr>
+        <w:lastRenderedPageBreak/>
+        <w:t>- размещение ковриков и тапочек по сторонам кровати.</w:t>
+      </w:r>
+    </w:p>
+    <w:p>
+      <w:pPr>
+        <w:jc w:val="both"/>
+        <w:rPr>
+          <w:sz w:val="22"/>
+          <w:szCs w:val="22"/>
+        </w:rPr>
+      </w:pPr>
+      <w:r>
+        <w:rPr>
+          <w:sz w:val="22"/>
+          <w:szCs w:val="22"/>
+        </w:rPr>
+        <w:t>- выкладка на отгиб одеяла меню завтрака для заказа в номер и выкладка на тумбочку меню «заказ газеты».</w:t>
+      </w:r>
+    </w:p>
+    <w:p>
+      <w:pPr>
+        <w:jc w:val="both"/>
+        <w:rPr>
+          <w:sz w:val="22"/>
+          <w:szCs w:val="22"/>
+        </w:rPr>
+      </w:pPr>
+      <w:r>
+        <w:rPr>
+          <w:sz w:val="22"/>
+          <w:szCs w:val="22"/>
+        </w:rPr>
+        <w:t xml:space="preserve">- вынос использованной посуды к месту сбора грязной </w:t>
+      </w:r>
+      <w:proofErr w:type="gramStart"/>
+      <w:r>
+        <w:rPr>
+          <w:sz w:val="22"/>
+          <w:szCs w:val="22"/>
+        </w:rPr>
+        <w:t>посуды;,</w:t>
+      </w:r>
+      <w:proofErr w:type="gramEnd"/>
+      <w:r>
+        <w:rPr>
+          <w:sz w:val="22"/>
+          <w:szCs w:val="22"/>
+        </w:rPr>
+        <w:t xml:space="preserve"> сбор и вынос мусора.</w:t>
+      </w:r>
+    </w:p>
+    <w:p>
+      <w:pPr>
+        <w:jc w:val="both"/>
+        <w:rPr>
+          <w:sz w:val="22"/>
+          <w:szCs w:val="22"/>
+        </w:rPr>
+      </w:pPr>
+      <w:r>
+        <w:rPr>
+          <w:sz w:val="22"/>
+          <w:szCs w:val="22"/>
+        </w:rPr>
+        <w:t>- раскладка по местам всех принадлежностей, замена использованных при необходимости.</w:t>
+      </w:r>
+    </w:p>
+    <w:p>
+      <w:pPr>
+        <w:jc w:val="both"/>
+        <w:rPr>
+          <w:sz w:val="22"/>
+          <w:szCs w:val="22"/>
+        </w:rPr>
+      </w:pPr>
+      <w:r>
+        <w:rPr>
+          <w:sz w:val="22"/>
+          <w:szCs w:val="22"/>
+        </w:rPr>
+        <w:t>- добавление питьевой воды (при невозможности выполнить стандарт «вода на тумбочке»), мытье грязной посуды.</w:t>
+      </w:r>
+    </w:p>
+    <w:p>
+      <w:pPr>
+        <w:jc w:val="both"/>
+        <w:rPr>
+          <w:sz w:val="22"/>
+          <w:szCs w:val="22"/>
+        </w:rPr>
+      </w:pPr>
+      <w:r>
+        <w:rPr>
+          <w:sz w:val="22"/>
+          <w:szCs w:val="22"/>
+        </w:rPr>
+        <w:t>- расстановка обуви по парам, аккуратно сложить обувь и одежду гостя, книги и иные вещи СТРОГО следуя стандартам отеля, касающимся «гостевых» вещей.</w:t>
+      </w:r>
+    </w:p>
+    <w:p>
+      <w:pPr>
+        <w:jc w:val="both"/>
+        <w:rPr>
+          <w:sz w:val="22"/>
+          <w:szCs w:val="22"/>
+        </w:rPr>
+      </w:pPr>
+      <w:r>
+        <w:rPr>
+          <w:sz w:val="22"/>
+          <w:szCs w:val="22"/>
+        </w:rPr>
+        <w:t>- размещение пульта на тумбочке.</w:t>
+      </w:r>
+    </w:p>
+    <w:p>
+      <w:pPr>
+        <w:jc w:val="both"/>
+        <w:rPr>
+          <w:sz w:val="22"/>
+          <w:szCs w:val="22"/>
+        </w:rPr>
+      </w:pPr>
+      <w:r>
+        <w:rPr>
+          <w:sz w:val="22"/>
+          <w:szCs w:val="22"/>
+        </w:rPr>
+        <w:t>- наведение порядка в ванной, очистка раковины, унитаза, пола.</w:t>
+      </w:r>
+    </w:p>
+    <w:p>
+      <w:pPr>
+        <w:jc w:val="both"/>
+        <w:rPr>
+          <w:sz w:val="22"/>
+          <w:szCs w:val="22"/>
+        </w:rPr>
+      </w:pPr>
+      <w:r>
+        <w:rPr>
+          <w:sz w:val="22"/>
+          <w:szCs w:val="22"/>
+        </w:rPr>
+        <w:t>- удаление локальных загрязнений.</w:t>
+      </w:r>
+    </w:p>
+    <w:p>
+      <w:pPr>
+        <w:jc w:val="both"/>
+        <w:rPr>
+          <w:sz w:val="22"/>
+          <w:szCs w:val="22"/>
+        </w:rPr>
+      </w:pPr>
+    </w:p>
+    <w:p>
+      <w:pPr>
+        <w:jc w:val="both"/>
+        <w:rPr>
+          <w:sz w:val="22"/>
+          <w:szCs w:val="22"/>
+        </w:rPr>
+      </w:pPr>
+      <w:proofErr w:type="gramStart"/>
+      <w:r>
+        <w:rPr>
+          <w:sz w:val="22"/>
+          <w:szCs w:val="22"/>
+        </w:rPr>
+        <w:t>Генеральная  уборка</w:t>
+      </w:r>
+      <w:proofErr w:type="gramEnd"/>
+      <w:r>
+        <w:rPr>
+          <w:sz w:val="22"/>
+          <w:szCs w:val="22"/>
+        </w:rPr>
+        <w:t>:</w:t>
+      </w:r>
+    </w:p>
+    <w:p>
+      <w:pPr>
+        <w:jc w:val="both"/>
+        <w:rPr>
+          <w:sz w:val="22"/>
+          <w:szCs w:val="22"/>
+        </w:rPr>
+      </w:pPr>
+      <w:r>
+        <w:rPr>
+          <w:sz w:val="22"/>
+          <w:szCs w:val="22"/>
+        </w:rPr>
+        <w:t>- проверка технического состояния, ко</w:t>
+      </w:r>
+      <w:r>
+        <w:rPr>
+          <w:sz w:val="22"/>
+          <w:szCs w:val="22"/>
+        </w:rPr>
+        <w:t xml:space="preserve">мплектации номера, оставленных </w:t>
+      </w:r>
+      <w:r>
+        <w:rPr>
+          <w:sz w:val="22"/>
+          <w:szCs w:val="22"/>
+        </w:rPr>
+        <w:t>гостями вещей и информирование супервайзера этажа.</w:t>
+      </w:r>
+    </w:p>
+    <w:p>
+      <w:pPr>
+        <w:jc w:val="both"/>
+        <w:rPr>
+          <w:sz w:val="22"/>
+          <w:szCs w:val="22"/>
+        </w:rPr>
+      </w:pPr>
+      <w:r>
+        <w:rPr>
+          <w:sz w:val="22"/>
+          <w:szCs w:val="22"/>
+        </w:rPr>
+        <w:t>- сдача в стирку в бельевую отеля тюля, штор, наматрасников, покрывал, юбок к кроватям, саше, одеяла, подушки и шторки для ванной.</w:t>
+      </w:r>
+    </w:p>
+    <w:p>
+      <w:pPr>
+        <w:jc w:val="both"/>
+        <w:rPr>
+          <w:sz w:val="22"/>
+          <w:szCs w:val="22"/>
+        </w:rPr>
+      </w:pPr>
+      <w:r>
+        <w:rPr>
+          <w:sz w:val="22"/>
+          <w:szCs w:val="22"/>
+        </w:rPr>
+        <w:t xml:space="preserve">- вынос предметов, доставленных по заказу гостя (кровати, подносы и </w:t>
+      </w:r>
+      <w:proofErr w:type="gramStart"/>
+      <w:r>
+        <w:rPr>
+          <w:sz w:val="22"/>
+          <w:szCs w:val="22"/>
+        </w:rPr>
+        <w:t>т.п.</w:t>
+      </w:r>
+      <w:proofErr w:type="gramEnd"/>
+      <w:r>
+        <w:rPr>
+          <w:sz w:val="22"/>
+          <w:szCs w:val="22"/>
+        </w:rPr>
+        <w:t>).</w:t>
+      </w:r>
+    </w:p>
+    <w:p>
+      <w:pPr>
+        <w:jc w:val="both"/>
+        <w:rPr>
+          <w:sz w:val="22"/>
+          <w:szCs w:val="22"/>
+        </w:rPr>
+      </w:pPr>
+      <w:r>
+        <w:rPr>
+          <w:sz w:val="22"/>
+          <w:szCs w:val="22"/>
+        </w:rPr>
+        <w:t>- мытье посуды, чайника, кофе-машины, относящихся к понятию «постоянная комплектация номера, сбор и вынос мусора.</w:t>
+      </w:r>
+    </w:p>
+    <w:p>
+      <w:pPr>
+        <w:jc w:val="both"/>
+        <w:rPr>
+          <w:sz w:val="22"/>
+          <w:szCs w:val="22"/>
+        </w:rPr>
+      </w:pPr>
+      <w:r>
+        <w:rPr>
+          <w:sz w:val="22"/>
+          <w:szCs w:val="22"/>
+        </w:rPr>
+        <w:t>- снятие и промывка плафонов, отодвигание мебели для очистки напольного покрытия и труднодоступных мест (совместно с инженерной службой).</w:t>
+      </w:r>
+    </w:p>
+    <w:p>
+      <w:pPr>
+        <w:jc w:val="both"/>
+        <w:rPr>
+          <w:sz w:val="22"/>
+          <w:szCs w:val="22"/>
+        </w:rPr>
+      </w:pPr>
+      <w:r>
+        <w:rPr>
+          <w:sz w:val="22"/>
+          <w:szCs w:val="22"/>
+        </w:rPr>
+        <w:t xml:space="preserve">- чистка отопительных приборов, вентиляционных решеток, потолков и стен, плинтусов, откосов и </w:t>
+      </w:r>
+      <w:proofErr w:type="gramStart"/>
+      <w:r>
+        <w:rPr>
+          <w:sz w:val="22"/>
+          <w:szCs w:val="22"/>
+        </w:rPr>
+        <w:t>т.д.</w:t>
+      </w:r>
+      <w:proofErr w:type="gramEnd"/>
+    </w:p>
+    <w:p>
+      <w:pPr>
+        <w:jc w:val="both"/>
+        <w:rPr>
+          <w:sz w:val="22"/>
+          <w:szCs w:val="22"/>
+        </w:rPr>
+      </w:pPr>
+      <w:r>
+        <w:rPr>
+          <w:sz w:val="22"/>
+          <w:szCs w:val="22"/>
+        </w:rPr>
+        <w:t>- смена постельного белья.</w:t>
+      </w:r>
+    </w:p>
+    <w:p>
+      <w:pPr>
+        <w:jc w:val="both"/>
+        <w:rPr>
+          <w:sz w:val="22"/>
+          <w:szCs w:val="22"/>
+        </w:rPr>
+      </w:pPr>
+      <w:r>
+        <w:rPr>
+          <w:sz w:val="22"/>
+          <w:szCs w:val="22"/>
+        </w:rPr>
+        <w:t>- переворачивание матрацев каждую генеральную уборку.</w:t>
+      </w:r>
+    </w:p>
+    <w:p>
+      <w:pPr>
+        <w:jc w:val="both"/>
+        <w:rPr>
+          <w:sz w:val="22"/>
+          <w:szCs w:val="22"/>
+        </w:rPr>
+      </w:pPr>
+      <w:r>
+        <w:rPr>
+          <w:sz w:val="22"/>
+          <w:szCs w:val="22"/>
+        </w:rPr>
+        <w:t>- протирка горизонтал</w:t>
+      </w:r>
+      <w:r>
+        <w:rPr>
+          <w:sz w:val="22"/>
+          <w:szCs w:val="22"/>
+        </w:rPr>
+        <w:t xml:space="preserve">ьных и вертикальных поверхностей, </w:t>
+      </w:r>
+      <w:r>
+        <w:rPr>
+          <w:sz w:val="22"/>
+          <w:szCs w:val="22"/>
+        </w:rPr>
+        <w:t>удаление локальных загрязнений, пятен.</w:t>
+      </w:r>
+    </w:p>
+    <w:p>
+      <w:pPr>
+        <w:jc w:val="both"/>
+        <w:rPr>
+          <w:sz w:val="22"/>
+          <w:szCs w:val="22"/>
+        </w:rPr>
+      </w:pPr>
+      <w:r>
+        <w:rPr>
+          <w:sz w:val="22"/>
+          <w:szCs w:val="22"/>
+        </w:rPr>
+        <w:t>- полировка деревянной мебели.</w:t>
+      </w:r>
+    </w:p>
+    <w:p>
+      <w:pPr>
+        <w:jc w:val="both"/>
+        <w:rPr>
+          <w:sz w:val="22"/>
+          <w:szCs w:val="22"/>
+        </w:rPr>
+      </w:pPr>
+      <w:r>
+        <w:rPr>
+          <w:sz w:val="22"/>
+          <w:szCs w:val="22"/>
+        </w:rPr>
+        <w:t>- после перемещения барной продукции из холодильника необходимо его вымыть.</w:t>
+      </w:r>
+    </w:p>
+    <w:p>
+      <w:pPr>
+        <w:jc w:val="both"/>
+        <w:rPr>
+          <w:sz w:val="22"/>
+          <w:szCs w:val="22"/>
+        </w:rPr>
+      </w:pPr>
+      <w:r>
+        <w:rPr>
+          <w:sz w:val="22"/>
+          <w:szCs w:val="22"/>
+        </w:rPr>
+        <w:t xml:space="preserve">- протирка всех глянцевых (хромированных, латунных, зеркальных, стеклянных и </w:t>
+      </w:r>
+      <w:proofErr w:type="gramStart"/>
+      <w:r>
+        <w:rPr>
+          <w:sz w:val="22"/>
+          <w:szCs w:val="22"/>
+        </w:rPr>
+        <w:t>т.п.</w:t>
+      </w:r>
+      <w:proofErr w:type="gramEnd"/>
+      <w:r>
+        <w:rPr>
+          <w:sz w:val="22"/>
+          <w:szCs w:val="22"/>
+        </w:rPr>
+        <w:t>), деревянных и других поверхностей с соблюдением правил технологии уборки.</w:t>
+      </w:r>
+    </w:p>
+    <w:p>
+      <w:pPr>
+        <w:jc w:val="both"/>
+        <w:rPr>
+          <w:sz w:val="22"/>
+          <w:szCs w:val="22"/>
+        </w:rPr>
+      </w:pPr>
+      <w:r>
+        <w:rPr>
+          <w:sz w:val="22"/>
+          <w:szCs w:val="22"/>
+        </w:rPr>
+        <w:t>- уборка ванной комнаты соблюдая правила технологии уборки.</w:t>
+      </w:r>
+    </w:p>
+    <w:p>
+      <w:pPr>
+        <w:jc w:val="both"/>
+        <w:rPr>
+          <w:sz w:val="22"/>
+          <w:szCs w:val="22"/>
+        </w:rPr>
+      </w:pPr>
+      <w:r>
+        <w:rPr>
+          <w:sz w:val="22"/>
+          <w:szCs w:val="22"/>
+        </w:rPr>
+        <w:t xml:space="preserve">- комплектация номера чистыми полотенцами, посудой, </w:t>
+      </w:r>
+      <w:proofErr w:type="gramStart"/>
+      <w:r>
+        <w:rPr>
+          <w:sz w:val="22"/>
+          <w:szCs w:val="22"/>
+        </w:rPr>
+        <w:t>туалетными  принадлежностями</w:t>
+      </w:r>
+      <w:proofErr w:type="gramEnd"/>
+      <w:r>
+        <w:rPr>
+          <w:sz w:val="22"/>
+          <w:szCs w:val="22"/>
+        </w:rPr>
+        <w:t xml:space="preserve"> и пр. согласно стандартам гостиницы.</w:t>
+      </w:r>
+    </w:p>
+    <w:p>
+      <w:pPr>
+        <w:jc w:val="both"/>
+        <w:rPr>
+          <w:sz w:val="22"/>
+          <w:szCs w:val="22"/>
+        </w:rPr>
+      </w:pPr>
+      <w:r>
+        <w:rPr>
+          <w:sz w:val="22"/>
+          <w:szCs w:val="22"/>
+        </w:rPr>
+        <w:t>- мытье полов с твердым покрытием (паркет, плитка).</w:t>
+      </w:r>
+    </w:p>
+    <w:p>
+      <w:pPr>
+        <w:jc w:val="both"/>
+        <w:rPr>
+          <w:sz w:val="22"/>
+          <w:szCs w:val="22"/>
+        </w:rPr>
+      </w:pPr>
+      <w:r>
+        <w:rPr>
+          <w:sz w:val="22"/>
+          <w:szCs w:val="22"/>
+        </w:rPr>
+        <w:t>- тщательная чистка ковролина и мягкой мебели, маш</w:t>
+      </w:r>
+      <w:r>
+        <w:rPr>
+          <w:sz w:val="22"/>
+          <w:szCs w:val="22"/>
+        </w:rPr>
+        <w:t xml:space="preserve">инная чистка при необходимости </w:t>
+      </w:r>
+    </w:p>
+    <w:p>
+      <w:pPr>
+        <w:jc w:val="both"/>
+        <w:rPr>
+          <w:b/>
+          <w:sz w:val="22"/>
+          <w:szCs w:val="22"/>
+        </w:rPr>
+      </w:pPr>
+      <w:r>
+        <w:rPr>
+          <w:sz w:val="22"/>
+          <w:szCs w:val="22"/>
+        </w:rPr>
+        <w:t>- сообщение cупервайзеру о завершении генеральной уборки.</w:t>
+      </w:r>
     </w:p>
     <w:p>
       <w:pPr>
@@ -1692,7 +3141,13 @@
               <w:rPr>
                 <w:b/>
               </w:rPr>
-              <w:t xml:space="preserve">Генеральный директор </w:t>
+              <w:t>Д</w:t>
+            </w:r>
+            <w:r>
+              <w:rPr>
+                <w:b/>
+              </w:rPr>
+              <w:t xml:space="preserve">иректор </w:t>
             </w:r>
           </w:p>
           <w:p>
@@ -1777,7 +3232,21 @@
               <w:rPr>
                 <w:b/>
               </w:rPr>
-              <w:t>Терновская Ю.С./</w:t>
+              <w:t xml:space="preserve">Терновская </w:t>
+            </w:r>
+            <w:proofErr w:type="gramStart"/>
+            <w:r>
+              <w:rPr>
+                <w:b/>
+              </w:rPr>
+              <w:t>Ю.С.</w:t>
+            </w:r>
+            <w:proofErr w:type="gramEnd"/>
+            <w:r>
+              <w:rPr>
+                <w:b/>
+              </w:rPr>
+              <w:t>/</w:t>
             </w:r>
           </w:p>
           <w:p>
@@ -1822,7 +3291,6 @@
         <w:tc>
           <w:tcPr>
             <w:tcW w:w="4691" w:type="dxa"/>
-            <w:shd w:val="clear" w:color="auto" w:fill="auto"/>
           </w:tcPr>
           <w:p>
             <w:pPr>
@@ -1991,6 +3459,7 @@
               </w:rPr>
               <w:t xml:space="preserve"> </w:t>
             </w:r>
+            <w:proofErr w:type="gramStart"/>
             <w:r>
               <w:rPr>
                 <w:b/>
@@ -1999,7 +3468,18 @@
                 <w:szCs w:val="24"/>
                 <w:lang w:val="en-US"/>
               </w:rPr>
-              <w:t>{{ SURNAME }}</w:t>
+              <w:t>{{ SURNAME</w:t>
+            </w:r>
+            <w:proofErr w:type="gramEnd"/>
+            <w:r>
+              <w:rPr>
+                <w:b/>
+                <w:color w:val="000000" w:themeColor="text1"/>
+                <w:sz w:val="24"/>
+                <w:szCs w:val="24"/>
+                <w:lang w:val="en-US"/>
+              </w:rPr>
+              <w:t xml:space="preserve"> }}</w:t>
             </w:r>
             <w:r>
               <w:rPr>
@@ -2011,6 +3491,7 @@
               </w:rPr>
               <w:t xml:space="preserve"> </w:t>
             </w:r>
+            <w:proofErr w:type="gramStart"/>
             <w:r>
               <w:rPr>
                 <w:b/>
@@ -2019,7 +3500,29 @@
                 <w:szCs w:val="24"/>
                 <w:lang w:val="en-US"/>
               </w:rPr>
-              <w:t>{{ FIRST_LETTER }}</w:t>
+              <w:t>{{ FIRST</w:t>
+            </w:r>
+            <w:proofErr w:type="gramEnd"/>
+            <w:r>
+              <w:rPr>
+                <w:b/>
+                <w:color w:val="000000" w:themeColor="text1"/>
+                <w:sz w:val="24"/>
+                <w:szCs w:val="24"/>
+                <w:lang w:val="en-US"/>
+              </w:rPr>
+              <w:t>_</w:t>
+            </w:r>
+            <w:proofErr w:type="gramStart"/>
+            <w:r>
+              <w:rPr>
+                <w:b/>
+                <w:color w:val="000000" w:themeColor="text1"/>
+                <w:sz w:val="24"/>
+                <w:szCs w:val="24"/>
+                <w:lang w:val="en-US"/>
+              </w:rPr>
+              <w:t>LETTER }}</w:t>
             </w:r>
             <w:r>
               <w:rPr>
@@ -2039,7 +3542,29 @@
                 <w:szCs w:val="24"/>
                 <w:lang w:val="en-US"/>
               </w:rPr>
-              <w:t>{{ FIRST_LETTER_S }}</w:t>
+              <w:t>{{ FIRST</w:t>
+            </w:r>
+            <w:proofErr w:type="gramEnd"/>
+            <w:r>
+              <w:rPr>
+                <w:b/>
+                <w:color w:val="000000" w:themeColor="text1"/>
+                <w:sz w:val="24"/>
+                <w:szCs w:val="24"/>
+                <w:lang w:val="en-US"/>
+              </w:rPr>
+              <w:t>_LETTER_</w:t>
+            </w:r>
+            <w:proofErr w:type="gramStart"/>
+            <w:r>
+              <w:rPr>
+                <w:b/>
+                <w:color w:val="000000" w:themeColor="text1"/>
+                <w:sz w:val="24"/>
+                <w:szCs w:val="24"/>
+                <w:lang w:val="en-US"/>
+              </w:rPr>
+              <w:t>S }}</w:t>
             </w:r>
             <w:r>
               <w:rPr>
@@ -2051,12 +3576,12 @@
               </w:rPr>
               <w:t>/</w:t>
             </w:r>
+            <w:proofErr w:type="gramEnd"/>
           </w:p>
         </w:tc>
         <w:tc>
           <w:tcPr>
             <w:tcW w:w="4549" w:type="dxa"/>
-            <w:shd w:val="clear" w:color="auto" w:fill="auto"/>
             <w:tcMar>
               <w:top w:w="15" w:type="dxa"/>
               <w:left w:w="15" w:type="dxa"/>
@@ -2117,7 +3642,7 @@
 </file>
 
 <file path=word/numbering.xml><?xml version="1.0" encoding="utf-8"?>
-<w:numbering xmlns:wpc="http://schemas.microsoft.com/office/word/2010/wordprocessingCanvas" xmlns:cx="http://schemas.microsoft.com/office/drawing/2014/chartex" xmlns:cx1="http://schemas.microsoft.com/office/drawing/2015/9/8/chartex" xmlns:cx2="http://schemas.microsoft.com/office/drawing/2015/10/21/chartex" xmlns:cx3="http://schemas.microsoft.com/office/drawing/2016/5/9/chartex" xmlns:cx4="http://schemas.microsoft.com/office/drawing/2016/5/10/chartex" xmlns:cx5="http://schemas.microsoft.com/office/drawing/2016/5/11/chartex" xmlns:cx6="http://schemas.microsoft.com/office/drawing/2016/5/12/chartex" xmlns:cx7="http://schemas.microsoft.com/office/drawing/2016/5/13/chartex" xmlns:cx8="http://schemas.microsoft.com/office/drawing/2016/5/14/chartex" xmlns:mc="http://schemas.openxmlformats.org/markup-compatibility/2006" xmlns:aink="http://schemas.microsoft.com/office/drawing/2016/ink" xmlns:am3d="http://schemas.microsoft.com/office/drawing/2017/model3d" xmlns:o="urn:schemas-microsoft-com:office:office" xmlns:r="http://schemas.openxmlformats.org/officeDocument/2006/relationships" xmlns:m="http://schemas.openxmlformats.org/officeDocument/2006/math" xmlns:v="urn:schemas-microsoft-com:vml" xmlns:wp14="http://schemas.microsoft.com/office/word/2010/wordprocessingDrawing" xmlns:wp="http://schemas.openxmlformats.org/drawingml/2006/wordprocessingDrawing" xmlns:w10="urn:schemas-microsoft-com:office:word" xmlns:w="http://schemas.openxmlformats.org/wordprocessingml/2006/main" xmlns:w14="http://schemas.microsoft.com/office/word/2010/wordml" xmlns:w15="http://schemas.microsoft.com/office/word/2012/wordml" xmlns:w16cex="http://schemas.microsoft.com/office/word/2018/wordml/cex" xmlns:w16cid="http://schemas.microsoft.com/office/word/2016/wordml/cid" xmlns:w16="http://schemas.microsoft.com/office/word/2018/wordml" xmlns:w16sdtdh="http://schemas.microsoft.com/office/word/2020/wordml/sdtdatahash" xmlns:w16se="http://schemas.microsoft.com/office/word/2015/wordml/symex" xmlns:wpg="http://schemas.microsoft.com/office/word/2010/wordprocessingGroup" xmlns:wpi="http://schemas.microsoft.com/office/word/2010/wordprocessingInk" xmlns:wne="http://schemas.microsoft.com/office/word/2006/wordml" xmlns:wps="http://schemas.microsoft.com/office/word/2010/wordprocessingShape" mc:Ignorable="w14 w15 w16se w16cid w16 w16cex w16sdtdh wp14">
+<w:numbering xmlns:wpc="http://schemas.microsoft.com/office/word/2010/wordprocessingCanvas" xmlns:cx="http://schemas.microsoft.com/office/drawing/2014/chartex" xmlns:cx1="http://schemas.microsoft.com/office/drawing/2015/9/8/chartex" xmlns:cx2="http://schemas.microsoft.com/office/drawing/2015/10/21/chartex" xmlns:cx3="http://schemas.microsoft.com/office/drawing/2016/5/9/chartex" xmlns:cx4="http://schemas.microsoft.com/office/drawing/2016/5/10/chartex" xmlns:cx5="http://schemas.microsoft.com/office/drawing/2016/5/11/chartex" xmlns:cx6="http://schemas.microsoft.com/office/drawing/2016/5/12/chartex" xmlns:cx7="http://schemas.microsoft.com/office/drawing/2016/5/13/chartex" xmlns:cx8="http://schemas.microsoft.com/office/drawing/2016/5/14/chartex" xmlns:mc="http://schemas.openxmlformats.org/markup-compatibility/2006" xmlns:aink="http://schemas.microsoft.com/office/drawing/2016/ink" xmlns:am3d="http://schemas.microsoft.com/office/drawing/2017/model3d" xmlns:o="urn:schemas-microsoft-com:office:office" xmlns:oel="http://schemas.microsoft.com/office/2019/extlst" xmlns:r="http://schemas.openxmlformats.org/officeDocument/2006/relationships" xmlns:m="http://schemas.openxmlformats.org/officeDocument/2006/math" xmlns:v="urn:schemas-microsoft-com:vml" xmlns:wp14="http://schemas.microsoft.com/office/word/2010/wordprocessingDrawing" xmlns:wp="http://schemas.openxmlformats.org/drawingml/2006/wordprocessingDrawing" xmlns:w10="urn:schemas-microsoft-com:office:word" xmlns:w="http://schemas.openxmlformats.org/wordprocessingml/2006/main" xmlns:w14="http://schemas.microsoft.com/office/word/2010/wordml" xmlns:w15="http://schemas.microsoft.com/office/word/2012/wordml" xmlns:w16cex="http://schemas.microsoft.com/office/word/2018/wordml/cex" xmlns:w16cid="http://schemas.microsoft.com/office/word/2016/wordml/cid" xmlns:w16="http://schemas.microsoft.com/office/word/2018/wordml" xmlns:w16du="http://schemas.microsoft.com/office/word/2023/wordml/word16du" xmlns:w16sdtdh="http://schemas.microsoft.com/office/word/2020/wordml/sdtdatahash" xmlns:w16sdtfl="http://schemas.microsoft.com/office/word/2024/wordml/sdtformatlock" xmlns:w16se="http://schemas.microsoft.com/office/word/2015/wordml/symex" xmlns:wpg="http://schemas.microsoft.com/office/word/2010/wordprocessingGroup" xmlns:wpi="http://schemas.microsoft.com/office/word/2010/wordprocessingInk" xmlns:wne="http://schemas.microsoft.com/office/word/2006/wordml" xmlns:wps="http://schemas.microsoft.com/office/word/2010/wordprocessingShape" mc:Ignorable="w14 w15 w16se w16cid w16 w16cex w16sdtdh w16sdtfl w16du wp14">
   <w:abstractNum w:abstractNumId="0" w15:restartNumberingAfterBreak="0">
     <w:nsid w:val="40A23988"/>
     <w:multiLevelType w:val="hybridMultilevel"/>
@@ -2683,26 +4208,26 @@
       </w:rPr>
     </w:lvl>
   </w:abstractNum>
-  <w:num w:numId="1">
+  <w:num w:numId="1" w16cid:durableId="370884932">
     <w:abstractNumId w:val="2"/>
   </w:num>
-  <w:num w:numId="2">
+  <w:num w:numId="2" w16cid:durableId="905141654">
     <w:abstractNumId w:val="1"/>
   </w:num>
-  <w:num w:numId="3">
+  <w:num w:numId="3" w16cid:durableId="1254322800">
     <w:abstractNumId w:val="3"/>
   </w:num>
-  <w:num w:numId="4">
+  <w:num w:numId="4" w16cid:durableId="1737046252">
     <w:abstractNumId w:val="0"/>
   </w:num>
-  <w:num w:numId="5">
+  <w:num w:numId="5" w16cid:durableId="434449396">
     <w:abstractNumId w:val="4"/>
   </w:num>
 </w:numbering>
 </file>
 
 <file path=word/styles.xml><?xml version="1.0" encoding="utf-8"?>
-<w:styles xmlns:mc="http://schemas.openxmlformats.org/markup-compatibility/2006" xmlns:r="http://schemas.openxmlformats.org/officeDocument/2006/relationships" xmlns:w="http://schemas.openxmlformats.org/wordprocessingml/2006/main" xmlns:w14="http://schemas.microsoft.com/office/word/2010/wordml" xmlns:w15="http://schemas.microsoft.com/office/word/2012/wordml" xmlns:w16cex="http://schemas.microsoft.com/office/word/2018/wordml/cex" xmlns:w16cid="http://schemas.microsoft.com/office/word/2016/wordml/cid" xmlns:w16="http://schemas.microsoft.com/office/word/2018/wordml" xmlns:w16sdtdh="http://schemas.microsoft.com/office/word/2020/wordml/sdtdatahash" xmlns:w16se="http://schemas.microsoft.com/office/word/2015/wordml/symex" mc:Ignorable="w14 w15 w16se w16cid w16 w16cex w16sdtdh">
+<w:styles xmlns:mc="http://schemas.openxmlformats.org/markup-compatibility/2006" xmlns:r="http://schemas.openxmlformats.org/officeDocument/2006/relationships" xmlns:w="http://schemas.openxmlformats.org/wordprocessingml/2006/main" xmlns:w14="http://schemas.microsoft.com/office/word/2010/wordml" xmlns:w15="http://schemas.microsoft.com/office/word/2012/wordml" xmlns:w16cex="http://schemas.microsoft.com/office/word/2018/wordml/cex" xmlns:w16cid="http://schemas.microsoft.com/office/word/2016/wordml/cid" xmlns:w16="http://schemas.microsoft.com/office/word/2018/wordml" xmlns:w16du="http://schemas.microsoft.com/office/word/2023/wordml/word16du" xmlns:w16sdtdh="http://schemas.microsoft.com/office/word/2020/wordml/sdtdatahash" xmlns:w16sdtfl="http://schemas.microsoft.com/office/word/2024/wordml/sdtformatlock" xmlns:w16se="http://schemas.microsoft.com/office/word/2015/wordml/symex" mc:Ignorable="w14 w15 w16se w16cid w16 w16cex w16sdtdh w16sdtfl w16du">
   <w:docDefaults>
     <w:rPrDefault>
       <w:rPr>

</xml_diff>